<commit_message>
add platform interface table
</commit_message>
<xml_diff>
--- a/file/work/docs/功能设计方案.docx
+++ b/file/work/docs/功能设计方案.docx
@@ -916,7 +916,7 @@
         </w:rPr>
         <w:fldChar w:fldCharType="separate"/>
       </w:r>
-      <w:hyperlink w:anchor="_Toc18662009" w:history="1">
+      <w:hyperlink w:anchor="_Toc18676663" w:history="1">
         <w:r>
           <w:rPr>
             <w:rStyle w:val="a3"/>
@@ -955,7 +955,7 @@
           <w:rPr>
             <w:webHidden/>
           </w:rPr>
-          <w:instrText xml:space="preserve"> PAGEREF _Toc18662009 \h </w:instrText>
+          <w:instrText xml:space="preserve"> PAGEREF _Toc18676663 \h </w:instrText>
         </w:r>
         <w:r>
           <w:rPr>
@@ -992,7 +992,7 @@
           <w:szCs w:val="22"/>
         </w:rPr>
       </w:pPr>
-      <w:hyperlink w:anchor="_Toc18662010" w:history="1">
+      <w:hyperlink w:anchor="_Toc18676664" w:history="1">
         <w:r>
           <w:rPr>
             <w:rStyle w:val="a3"/>
@@ -1030,7 +1030,7 @@
           <w:rPr>
             <w:webHidden/>
           </w:rPr>
-          <w:instrText xml:space="preserve"> PAGEREF _Toc18662010 \h </w:instrText>
+          <w:instrText xml:space="preserve"> PAGEREF _Toc18676664 \h </w:instrText>
         </w:r>
         <w:r>
           <w:rPr>
@@ -1067,7 +1067,7 @@
           <w:szCs w:val="22"/>
         </w:rPr>
       </w:pPr>
-      <w:hyperlink w:anchor="_Toc18662011" w:history="1">
+      <w:hyperlink w:anchor="_Toc18676665" w:history="1">
         <w:r>
           <w:rPr>
             <w:rStyle w:val="a3"/>
@@ -1105,7 +1105,7 @@
           <w:rPr>
             <w:webHidden/>
           </w:rPr>
-          <w:instrText xml:space="preserve"> PAGEREF _Toc18662011 \h </w:instrText>
+          <w:instrText xml:space="preserve"> PAGEREF _Toc18676665 \h </w:instrText>
         </w:r>
         <w:r>
           <w:rPr>
@@ -1142,7 +1142,7 @@
           <w:szCs w:val="22"/>
         </w:rPr>
       </w:pPr>
-      <w:hyperlink w:anchor="_Toc18662012" w:history="1">
+      <w:hyperlink w:anchor="_Toc18676666" w:history="1">
         <w:r>
           <w:rPr>
             <w:rStyle w:val="a3"/>
@@ -1186,7 +1186,7 @@
           <w:rPr>
             <w:webHidden/>
           </w:rPr>
-          <w:instrText xml:space="preserve"> PAGEREF _Toc18662012 \h </w:instrText>
+          <w:instrText xml:space="preserve"> PAGEREF _Toc18676666 \h </w:instrText>
         </w:r>
         <w:r>
           <w:rPr>
@@ -1223,7 +1223,7 @@
           <w:szCs w:val="22"/>
         </w:rPr>
       </w:pPr>
-      <w:hyperlink w:anchor="_Toc18662013" w:history="1">
+      <w:hyperlink w:anchor="_Toc18676667" w:history="1">
         <w:r>
           <w:rPr>
             <w:rStyle w:val="a3"/>
@@ -1261,7 +1261,7 @@
           <w:rPr>
             <w:webHidden/>
           </w:rPr>
-          <w:instrText xml:space="preserve"> PAGEREF _Toc18662013 \h </w:instrText>
+          <w:instrText xml:space="preserve"> PAGEREF _Toc18676667 \h </w:instrText>
         </w:r>
         <w:r>
           <w:rPr>
@@ -1298,7 +1298,7 @@
           <w:szCs w:val="22"/>
         </w:rPr>
       </w:pPr>
-      <w:hyperlink w:anchor="_Toc18662014" w:history="1">
+      <w:hyperlink w:anchor="_Toc18676668" w:history="1">
         <w:r>
           <w:rPr>
             <w:rStyle w:val="a3"/>
@@ -1336,7 +1336,7 @@
           <w:rPr>
             <w:webHidden/>
           </w:rPr>
-          <w:instrText xml:space="preserve"> PAGEREF _Toc18662014 \h </w:instrText>
+          <w:instrText xml:space="preserve"> PAGEREF _Toc18676668 \h </w:instrText>
         </w:r>
         <w:r>
           <w:rPr>
@@ -1373,7 +1373,7 @@
           <w:szCs w:val="22"/>
         </w:rPr>
       </w:pPr>
-      <w:hyperlink w:anchor="_Toc18662015" w:history="1">
+      <w:hyperlink w:anchor="_Toc18676669" w:history="1">
         <w:r>
           <w:rPr>
             <w:rStyle w:val="a3"/>
@@ -1411,7 +1411,7 @@
           <w:rPr>
             <w:webHidden/>
           </w:rPr>
-          <w:instrText xml:space="preserve"> PAGEREF _Toc18662015 \h </w:instrText>
+          <w:instrText xml:space="preserve"> PAGEREF _Toc18676669 \h </w:instrText>
         </w:r>
         <w:r>
           <w:rPr>
@@ -1448,7 +1448,7 @@
           <w:szCs w:val="22"/>
         </w:rPr>
       </w:pPr>
-      <w:hyperlink w:anchor="_Toc18662016" w:history="1">
+      <w:hyperlink w:anchor="_Toc18676670" w:history="1">
         <w:r>
           <w:rPr>
             <w:rStyle w:val="a3"/>
@@ -1486,7 +1486,7 @@
           <w:rPr>
             <w:webHidden/>
           </w:rPr>
-          <w:instrText xml:space="preserve"> PAGEREF _Toc18662016 \h </w:instrText>
+          <w:instrText xml:space="preserve"> PAGEREF _Toc18676670 \h </w:instrText>
         </w:r>
         <w:r>
           <w:rPr>
@@ -1523,7 +1523,7 @@
           <w:szCs w:val="22"/>
         </w:rPr>
       </w:pPr>
-      <w:hyperlink w:anchor="_Toc18662017" w:history="1">
+      <w:hyperlink w:anchor="_Toc18676671" w:history="1">
         <w:r>
           <w:rPr>
             <w:rStyle w:val="a3"/>
@@ -1561,7 +1561,7 @@
           <w:rPr>
             <w:webHidden/>
           </w:rPr>
-          <w:instrText xml:space="preserve"> PAGEREF _Toc18662017 \h </w:instrText>
+          <w:instrText xml:space="preserve"> PAGEREF _Toc18676671 \h </w:instrText>
         </w:r>
         <w:r>
           <w:rPr>
@@ -1598,7 +1598,7 @@
           <w:szCs w:val="22"/>
         </w:rPr>
       </w:pPr>
-      <w:hyperlink w:anchor="_Toc18662018" w:history="1">
+      <w:hyperlink w:anchor="_Toc18676672" w:history="1">
         <w:r>
           <w:rPr>
             <w:rStyle w:val="a3"/>
@@ -1642,7 +1642,7 @@
           <w:rPr>
             <w:webHidden/>
           </w:rPr>
-          <w:instrText xml:space="preserve"> PAGEREF _Toc18662018 \h </w:instrText>
+          <w:instrText xml:space="preserve"> PAGEREF _Toc18676672 \h </w:instrText>
         </w:r>
         <w:r>
           <w:rPr>
@@ -1679,7 +1679,7 @@
           <w:szCs w:val="22"/>
         </w:rPr>
       </w:pPr>
-      <w:hyperlink w:anchor="_Toc18662019" w:history="1">
+      <w:hyperlink w:anchor="_Toc18676673" w:history="1">
         <w:r>
           <w:rPr>
             <w:rStyle w:val="a3"/>
@@ -1717,7 +1717,7 @@
           <w:rPr>
             <w:webHidden/>
           </w:rPr>
-          <w:instrText xml:space="preserve"> PAGEREF _Toc18662019 \h </w:instrText>
+          <w:instrText xml:space="preserve"> PAGEREF _Toc18676673 \h </w:instrText>
         </w:r>
         <w:r>
           <w:rPr>
@@ -1754,7 +1754,7 @@
           <w:szCs w:val="22"/>
         </w:rPr>
       </w:pPr>
-      <w:hyperlink w:anchor="_Toc18662020" w:history="1">
+      <w:hyperlink w:anchor="_Toc18676674" w:history="1">
         <w:r>
           <w:rPr>
             <w:rStyle w:val="a3"/>
@@ -1792,7 +1792,7 @@
           <w:rPr>
             <w:webHidden/>
           </w:rPr>
-          <w:instrText xml:space="preserve"> PAGEREF _Toc18662020 \h </w:instrText>
+          <w:instrText xml:space="preserve"> PAGEREF _Toc18676674 \h </w:instrText>
         </w:r>
         <w:r>
           <w:rPr>
@@ -1829,7 +1829,7 @@
           <w:szCs w:val="22"/>
         </w:rPr>
       </w:pPr>
-      <w:hyperlink w:anchor="_Toc18662021" w:history="1">
+      <w:hyperlink w:anchor="_Toc18676675" w:history="1">
         <w:r>
           <w:rPr>
             <w:rStyle w:val="a3"/>
@@ -1867,7 +1867,7 @@
           <w:rPr>
             <w:webHidden/>
           </w:rPr>
-          <w:instrText xml:space="preserve"> PAGEREF _Toc18662021 \h </w:instrText>
+          <w:instrText xml:space="preserve"> PAGEREF _Toc18676675 \h </w:instrText>
         </w:r>
         <w:r>
           <w:rPr>
@@ -1904,7 +1904,7 @@
           <w:szCs w:val="22"/>
         </w:rPr>
       </w:pPr>
-      <w:hyperlink w:anchor="_Toc18662022" w:history="1">
+      <w:hyperlink w:anchor="_Toc18676676" w:history="1">
         <w:r>
           <w:rPr>
             <w:rStyle w:val="a3"/>
@@ -1942,7 +1942,7 @@
           <w:rPr>
             <w:webHidden/>
           </w:rPr>
-          <w:instrText xml:space="preserve"> PAGEREF _Toc18662022 \h </w:instrText>
+          <w:instrText xml:space="preserve"> PAGEREF _Toc18676676 \h </w:instrText>
         </w:r>
         <w:r>
           <w:rPr>
@@ -1979,7 +1979,7 @@
           <w:szCs w:val="22"/>
         </w:rPr>
       </w:pPr>
-      <w:hyperlink w:anchor="_Toc18662023" w:history="1">
+      <w:hyperlink w:anchor="_Toc18676677" w:history="1">
         <w:r>
           <w:rPr>
             <w:rStyle w:val="a3"/>
@@ -2017,7 +2017,7 @@
           <w:rPr>
             <w:webHidden/>
           </w:rPr>
-          <w:instrText xml:space="preserve"> PAGEREF _Toc18662023 \h </w:instrText>
+          <w:instrText xml:space="preserve"> PAGEREF _Toc18676677 \h </w:instrText>
         </w:r>
         <w:r>
           <w:rPr>
@@ -2061,7 +2061,7 @@
       <w:pPr>
         <w:pStyle w:val="1"/>
       </w:pPr>
-      <w:bookmarkStart w:id="3" w:name="_Toc18662009"/>
+      <w:bookmarkStart w:id="3" w:name="_Toc18676663"/>
       <w:r>
         <w:lastRenderedPageBreak/>
         <w:t>X</w:t>
@@ -2081,7 +2081,7 @@
       <w:pPr>
         <w:pStyle w:val="2"/>
       </w:pPr>
-      <w:bookmarkStart w:id="4" w:name="_Toc18662010"/>
+      <w:bookmarkStart w:id="4" w:name="_Toc18676664"/>
       <w:r>
         <w:rPr>
           <w:rFonts w:hint="eastAsia"/>
@@ -2291,7 +2291,7 @@
       <w:pPr>
         <w:pStyle w:val="2"/>
       </w:pPr>
-      <w:bookmarkStart w:id="5" w:name="_Toc18662011"/>
+      <w:bookmarkStart w:id="5" w:name="_Toc18676665"/>
       <w:r>
         <w:rPr>
           <w:rFonts w:hint="eastAsia"/>
@@ -2316,7 +2316,7 @@
       <w:pPr>
         <w:pStyle w:val="2"/>
       </w:pPr>
-      <w:bookmarkStart w:id="6" w:name="_Toc18662012"/>
+      <w:bookmarkStart w:id="6" w:name="_Toc18676666"/>
       <w:r>
         <w:t>A</w:t>
       </w:r>
@@ -2332,7 +2332,7 @@
       <w:pPr>
         <w:pStyle w:val="3"/>
       </w:pPr>
-      <w:bookmarkStart w:id="7" w:name="_Toc18662013"/>
+      <w:bookmarkStart w:id="7" w:name="_Toc18676667"/>
       <w:r>
         <w:rPr>
           <w:rFonts w:hint="eastAsia"/>
@@ -2357,7 +2357,7 @@
       <w:pPr>
         <w:pStyle w:val="3"/>
       </w:pPr>
-      <w:bookmarkStart w:id="8" w:name="_Toc18662014"/>
+      <w:bookmarkStart w:id="8" w:name="_Toc18676668"/>
       <w:r>
         <w:rPr>
           <w:rFonts w:hint="eastAsia"/>
@@ -2903,7 +2903,7 @@
       <w:pPr>
         <w:pStyle w:val="3"/>
       </w:pPr>
-      <w:bookmarkStart w:id="10" w:name="_Toc18662015"/>
+      <w:bookmarkStart w:id="10" w:name="_Toc18676669"/>
       <w:r>
         <w:rPr>
           <w:rFonts w:hint="eastAsia"/>
@@ -3000,7 +3000,7 @@
       <w:pPr>
         <w:pStyle w:val="3"/>
       </w:pPr>
-      <w:bookmarkStart w:id="11" w:name="_Toc18662016"/>
+      <w:bookmarkStart w:id="11" w:name="_Toc18676670"/>
       <w:r>
         <w:rPr>
           <w:rFonts w:hint="eastAsia"/>
@@ -3021,27 +3021,81 @@
       </w:r>
       <w:bookmarkEnd w:id="11"/>
     </w:p>
-    <w:p>
-      <w:pPr>
-        <w:ind w:firstLineChars="200" w:firstLine="480"/>
-      </w:pPr>
-      <w:r>
-        <w:rPr>
-          <w:rFonts w:hint="eastAsia"/>
-        </w:rPr>
-        <w:t>内容</w:t>
-      </w:r>
-    </w:p>
-    <w:p>
-      <w:pPr>
-        <w:ind w:firstLineChars="200" w:firstLine="480"/>
-      </w:pPr>
-    </w:p>
+    <w:tbl>
+      <w:tblPr>
+        <w:tblStyle w:val="a8"/>
+        <w:tblW w:w="0" w:type="auto"/>
+        <w:tblInd w:w="0" w:type="dxa"/>
+        <w:tblLook w:val="04A0" w:firstRow="1" w:lastRow="0" w:firstColumn="1" w:lastColumn="0" w:noHBand="0" w:noVBand="1"/>
+      </w:tblPr>
+      <w:tblGrid>
+        <w:gridCol w:w="2689"/>
+        <w:gridCol w:w="5607"/>
+      </w:tblGrid>
+      <w:tr>
+        <w:tc>
+          <w:tcPr>
+            <w:tcW w:w="2689" w:type="dxa"/>
+            <w:shd w:val="clear" w:color="auto" w:fill="D9D9D9" w:themeFill="background1" w:themeFillShade="D9"/>
+          </w:tcPr>
+          <w:p>
+            <w:r>
+              <w:rPr>
+                <w:rFonts w:hint="eastAsia"/>
+              </w:rPr>
+              <w:t>接口</w:t>
+            </w:r>
+          </w:p>
+        </w:tc>
+        <w:tc>
+          <w:tcPr>
+            <w:tcW w:w="5607" w:type="dxa"/>
+            <w:shd w:val="clear" w:color="auto" w:fill="D9D9D9" w:themeFill="background1" w:themeFillShade="D9"/>
+          </w:tcPr>
+          <w:p>
+            <w:r>
+              <w:rPr>
+                <w:rFonts w:hint="eastAsia"/>
+              </w:rPr>
+              <w:t>说明</w:t>
+            </w:r>
+          </w:p>
+        </w:tc>
+      </w:tr>
+      <w:tr>
+        <w:tc>
+          <w:tcPr>
+            <w:tcW w:w="2689" w:type="dxa"/>
+          </w:tcPr>
+          <w:p/>
+        </w:tc>
+        <w:tc>
+          <w:tcPr>
+            <w:tcW w:w="5607" w:type="dxa"/>
+          </w:tcPr>
+          <w:p/>
+        </w:tc>
+      </w:tr>
+      <w:tr>
+        <w:tc>
+          <w:tcPr>
+            <w:tcW w:w="2689" w:type="dxa"/>
+          </w:tcPr>
+          <w:p/>
+        </w:tc>
+        <w:tc>
+          <w:tcPr>
+            <w:tcW w:w="5607" w:type="dxa"/>
+          </w:tcPr>
+          <w:p/>
+        </w:tc>
+      </w:tr>
+    </w:tbl>
     <w:p>
       <w:pPr>
         <w:pStyle w:val="3"/>
       </w:pPr>
-      <w:bookmarkStart w:id="12" w:name="_Toc18662017"/>
+      <w:bookmarkStart w:id="12" w:name="_Toc18676671"/>
       <w:r>
         <w:rPr>
           <w:rFonts w:hint="eastAsia"/>
@@ -3097,7 +3151,7 @@
       <w:pPr>
         <w:pStyle w:val="2"/>
       </w:pPr>
-      <w:bookmarkStart w:id="13" w:name="_Toc18662018"/>
+      <w:bookmarkStart w:id="13" w:name="_Toc18676672"/>
       <w:r>
         <w:lastRenderedPageBreak/>
         <w:t>B</w:t>
@@ -3114,7 +3168,7 @@
       <w:pPr>
         <w:pStyle w:val="3"/>
       </w:pPr>
-      <w:bookmarkStart w:id="14" w:name="_Toc18662019"/>
+      <w:bookmarkStart w:id="14" w:name="_Toc18676673"/>
       <w:r>
         <w:rPr>
           <w:rFonts w:hint="eastAsia"/>
@@ -3139,7 +3193,7 @@
       <w:pPr>
         <w:pStyle w:val="3"/>
       </w:pPr>
-      <w:bookmarkStart w:id="15" w:name="_Toc18662020"/>
+      <w:bookmarkStart w:id="15" w:name="_Toc18676674"/>
       <w:r>
         <w:rPr>
           <w:rFonts w:hint="eastAsia"/>
@@ -3716,7 +3770,7 @@
       <w:pPr>
         <w:pStyle w:val="3"/>
       </w:pPr>
-      <w:bookmarkStart w:id="16" w:name="_Toc18662021"/>
+      <w:bookmarkStart w:id="16" w:name="_Toc18676675"/>
       <w:r>
         <w:rPr>
           <w:rFonts w:hint="eastAsia"/>
@@ -3814,7 +3868,7 @@
       <w:pPr>
         <w:pStyle w:val="3"/>
       </w:pPr>
-      <w:bookmarkStart w:id="17" w:name="_Toc18662022"/>
+      <w:bookmarkStart w:id="17" w:name="_Toc18676676"/>
       <w:r>
         <w:rPr>
           <w:rFonts w:hint="eastAsia"/>
@@ -3835,23 +3889,81 @@
       </w:r>
       <w:bookmarkEnd w:id="17"/>
     </w:p>
-    <w:p>
-      <w:pPr>
-        <w:ind w:firstLineChars="200" w:firstLine="480"/>
-      </w:pPr>
-      <w:r>
-        <w:rPr>
-          <w:rFonts w:hint="eastAsia"/>
-        </w:rPr>
-        <w:t>内容</w:t>
-      </w:r>
-    </w:p>
-    <w:p/>
+    <w:tbl>
+      <w:tblPr>
+        <w:tblStyle w:val="a8"/>
+        <w:tblW w:w="0" w:type="auto"/>
+        <w:tblInd w:w="0" w:type="dxa"/>
+        <w:tblLook w:val="04A0" w:firstRow="1" w:lastRow="0" w:firstColumn="1" w:lastColumn="0" w:noHBand="0" w:noVBand="1"/>
+      </w:tblPr>
+      <w:tblGrid>
+        <w:gridCol w:w="2689"/>
+        <w:gridCol w:w="5607"/>
+      </w:tblGrid>
+      <w:tr>
+        <w:tc>
+          <w:tcPr>
+            <w:tcW w:w="2689" w:type="dxa"/>
+            <w:shd w:val="clear" w:color="auto" w:fill="D9D9D9" w:themeFill="background1" w:themeFillShade="D9"/>
+          </w:tcPr>
+          <w:p>
+            <w:r>
+              <w:rPr>
+                <w:rFonts w:hint="eastAsia"/>
+              </w:rPr>
+              <w:t>接口</w:t>
+            </w:r>
+          </w:p>
+        </w:tc>
+        <w:tc>
+          <w:tcPr>
+            <w:tcW w:w="5607" w:type="dxa"/>
+            <w:shd w:val="clear" w:color="auto" w:fill="D9D9D9" w:themeFill="background1" w:themeFillShade="D9"/>
+          </w:tcPr>
+          <w:p>
+            <w:r>
+              <w:rPr>
+                <w:rFonts w:hint="eastAsia"/>
+              </w:rPr>
+              <w:t>说明</w:t>
+            </w:r>
+          </w:p>
+        </w:tc>
+      </w:tr>
+      <w:tr>
+        <w:tc>
+          <w:tcPr>
+            <w:tcW w:w="2689" w:type="dxa"/>
+          </w:tcPr>
+          <w:p/>
+        </w:tc>
+        <w:tc>
+          <w:tcPr>
+            <w:tcW w:w="5607" w:type="dxa"/>
+          </w:tcPr>
+          <w:p/>
+        </w:tc>
+      </w:tr>
+      <w:tr>
+        <w:tc>
+          <w:tcPr>
+            <w:tcW w:w="2689" w:type="dxa"/>
+          </w:tcPr>
+          <w:p/>
+        </w:tc>
+        <w:tc>
+          <w:tcPr>
+            <w:tcW w:w="5607" w:type="dxa"/>
+          </w:tcPr>
+          <w:p/>
+        </w:tc>
+      </w:tr>
+    </w:tbl>
     <w:p>
       <w:pPr>
         <w:pStyle w:val="3"/>
       </w:pPr>
-      <w:bookmarkStart w:id="18" w:name="_Toc18662023"/>
+      <w:bookmarkStart w:id="18" w:name="_Toc18676677"/>
       <w:r>
         <w:rPr>
           <w:rFonts w:hint="eastAsia"/>

</xml_diff>